<commit_message>
Issue #15 - więcej konkretów
Zmiany w podsumowaniu
</commit_message>
<xml_diff>
--- a/Licencjat_doc/Podsumowanie tworzenia gier dla obu silników.docx
+++ b/Licencjat_doc/Podsumowanie tworzenia gier dla obu silników.docx
@@ -293,15 +293,118 @@
         <w:pStyle w:val="NoSpacing"/>
       </w:pPr>
       <w:r>
-        <w:t>Unity od wersji 5.0 posiada wiele zaawansowanych opcji graficznych, które umożliwiają stworzenie gier wyglądem konkurującymi z produkcjami światowej klasy.</w:t>
-      </w:r>
-    </w:p>
-    <w:p>
-      <w:pPr>
-        <w:pStyle w:val="NoSpacing"/>
-      </w:pPr>
-      <w:r>
-        <w:t>Mimo to Unreal Engine nadal ma pod tym względem znacząca przewagę w niemal każdym aspekcie graficznym. Zarówno gener</w:t>
+        <w:t>Unity od wersji 5.0 posiada wiele zaawansowanych opcji graficznych,</w:t>
+      </w:r>
+      <w:r>
+        <w:t xml:space="preserve"> takich jak wysokiej jakości shadery, lightmapy, filtry anizotropowe. Obsługuje również efekty takie jak głębia terenu, czy motion blur, zoptymalizowane pod DirectX 11. U</w:t>
+      </w:r>
+      <w:r>
+        <w:t>możliwia</w:t>
+      </w:r>
+      <w:r>
+        <w:t xml:space="preserve"> to</w:t>
+      </w:r>
+      <w:r>
+        <w:t xml:space="preserve"> stworzenie gier wyglądem konkurującymi z produkcjami światowej klasy</w:t>
+      </w:r>
+      <w:r>
+        <w:t>, takich jak</w:t>
+      </w:r>
+      <w:r>
+        <w:t xml:space="preserve"> Wiedźmin 3</w:t>
+      </w:r>
+      <w:r>
+        <w:t xml:space="preserve"> </w:t>
+      </w:r>
+      <w:r>
+        <w:t>.</w:t>
+      </w:r>
+    </w:p>
+    <w:p>
+      <w:pPr>
+        <w:pStyle w:val="NoSpacing"/>
+      </w:pPr>
+      <w:r>
+        <w:t>Mimo to Unreal Engine nadal ma pod tym względem znacząca</w:t>
+      </w:r>
+      <w:r>
+        <w:t xml:space="preserve"> przewagę</w:t>
+      </w:r>
+      <w:r>
+        <w:t>.</w:t>
+      </w:r>
+      <w:r>
+        <w:t xml:space="preserve"> Polega ona na uproszczonym proce</w:t>
+      </w:r>
+      <w:r>
+        <w:t>sie tworzenia grafiki. T</w:t>
+      </w:r>
+      <w:r>
+        <w:t xml:space="preserve">worzenie wysokiej jakości </w:t>
+      </w:r>
+      <w:r>
+        <w:t xml:space="preserve">grafiki w Unity, </w:t>
+      </w:r>
+      <w:r>
+        <w:t>wymaga wiele pracy w zewnętrznym programie graficznym</w:t>
+      </w:r>
+      <w:r>
+        <w:t>. W Unreal Engine, dzięki systemowi Blueprint’ów i idei skryptowania wizualnego</w:t>
+      </w:r>
+      <w:r>
+        <w:t>,</w:t>
+      </w:r>
+      <w:r>
+        <w:t xml:space="preserve"> wystarczy kilka</w:t>
+      </w:r>
+      <w:r>
+        <w:t xml:space="preserve"> kliknięć</w:t>
+      </w:r>
+      <w:r>
+        <w:t xml:space="preserve"> myszką</w:t>
+      </w:r>
+      <w:r>
+        <w:t xml:space="preserve">, aby osiągnąć znacznie lepsze efekty, </w:t>
+      </w:r>
+      <w:r>
+        <w:lastRenderedPageBreak/>
+        <w:t>mniejszym wysiłkiem</w:t>
+      </w:r>
+      <w:r>
+        <w:t>.</w:t>
+      </w:r>
+      <w:r>
+        <w:t xml:space="preserve"> Tekstury w </w:t>
+      </w:r>
+      <w:r>
+        <w:t>UE</w:t>
+      </w:r>
+      <w:r>
+        <w:t xml:space="preserve"> posiadają własny, rozbudowany</w:t>
+      </w:r>
+      <w:r>
+        <w:t xml:space="preserve"> edytor. Pozwala </w:t>
+      </w:r>
+      <w:r>
+        <w:t>on</w:t>
+      </w:r>
+      <w:r>
+        <w:t xml:space="preserve"> nie tylko na dowolnie modyfikować materiałem, kolorem i innymi właściwościami tekstury, ale również kontrolować jej mapę UV. Dzięki temu, te</w:t>
+      </w:r>
+      <w:r>
+        <w:t>k</w:t>
+      </w:r>
+      <w:r>
+        <w:t>stura nie „rozjeżdża się” na trójwymiarowym obiekcie.</w:t>
+      </w:r>
+      <w:r>
+        <w:t xml:space="preserve"> </w:t>
+      </w:r>
+      <w:r>
+        <w:t>G</w:t>
+      </w:r>
+      <w:r>
+        <w:t>ener</w:t>
       </w:r>
       <w:r>
         <w:t>owany teren</w:t>
@@ -319,14 +422,26 @@
         <w:t>e</w:t>
       </w:r>
       <w:r>
+        <w:t xml:space="preserve"> (takie jak płomienie, czy pył unoszący się w powietrzu)</w:t>
+      </w:r>
+      <w:r>
         <w:t xml:space="preserve"> oraz ś</w:t>
       </w:r>
       <w:r>
-        <w:t>wiatło przekraczają możliwości Unity</w:t>
+        <w:t>wiatło</w:t>
+      </w:r>
+      <w:r>
+        <w:t xml:space="preserve"> również</w:t>
+      </w:r>
+      <w:r>
+        <w:t xml:space="preserve"> przekraczają możliwości Unity</w:t>
       </w:r>
       <w:r>
         <w:t>.</w:t>
       </w:r>
+      <w:r>
+        <w:t xml:space="preserve"> Dodatkowo Unreal Engine 4 posiada już wsparcie DirectX 12, co znacznie poprawia wydajność i zmniejsza czas renderowania grafiki.</w:t>
+      </w:r>
     </w:p>
     <w:p>
       <w:pPr>
@@ -357,7 +472,6 @@
         <w:rPr>
           <w:u w:val="single"/>
         </w:rPr>
-        <w:lastRenderedPageBreak/>
         <w:t>Programowanie i zasoby</w:t>
       </w:r>
     </w:p>
@@ -378,118 +492,124 @@
       </w:r>
       <w:r>
         <w:t xml:space="preserve"> i</w:t>
+      </w:r>
+      <w:r>
+        <w:t xml:space="preserve"> </w:t>
+      </w:r>
+      <w:r>
+        <w:t>Unity Script</w:t>
+      </w:r>
+      <w:r>
+        <w:t xml:space="preserve">. </w:t>
+      </w:r>
+      <w:r>
+        <w:t>Pozwala to nie tylko elastyczność w wyborze. Same języki ułatwiają optymalizację gry, pozwalając na znaczące zmniejszenie wymagań systemowych.</w:t>
+      </w:r>
+    </w:p>
+    <w:p>
+      <w:pPr>
+        <w:pStyle w:val="NoSpacing"/>
+      </w:pPr>
+    </w:p>
+    <w:p>
+      <w:pPr>
+        <w:pStyle w:val="NoSpacing"/>
+      </w:pPr>
+      <w:r>
+        <w:t>Unreal Engine korzysta wyłącznie z języka C++. Mimo, że sam język</w:t>
+      </w:r>
+      <w:r>
+        <w:t xml:space="preserve"> jest łatwy do optymalizacji, by go używać potrzebny jest zewnętrzny edytor. Wyjściowym sposobem tworzenia kodu jest Blueprint, który nie zapewnia bezpośredniego dostępu do kodu. Mimo, że upraszcza to proces tworzenia </w:t>
+      </w:r>
+      <w:r>
+        <w:t>gry dla bardziej</w:t>
+      </w:r>
+      <w:r>
+        <w:t xml:space="preserve"> doświadczonych</w:t>
+      </w:r>
+      <w:r>
+        <w:t xml:space="preserve"> developerów</w:t>
+      </w:r>
+      <w:r>
+        <w:t>, znacznie utrudnia to optymalizację gry.</w:t>
+      </w:r>
+    </w:p>
+    <w:p>
+      <w:pPr>
+        <w:pStyle w:val="NoSpacing"/>
+        <w:rPr>
+          <w:u w:val="single"/>
+        </w:rPr>
+      </w:pPr>
+    </w:p>
+    <w:p>
+      <w:pPr>
+        <w:pStyle w:val="NoSpacing"/>
+        <w:rPr>
+          <w:u w:val="single"/>
+        </w:rPr>
+      </w:pPr>
+      <w:r>
+        <w:rPr>
+          <w:u w:val="single"/>
+        </w:rPr>
+        <w:t>Podsumowanie</w:t>
+      </w:r>
+    </w:p>
+    <w:p>
+      <w:pPr>
+        <w:pStyle w:val="NoSpacing"/>
+        <w:rPr>
+          <w:u w:val="single"/>
+        </w:rPr>
+      </w:pPr>
+    </w:p>
+    <w:p>
+      <w:pPr>
+        <w:pStyle w:val="NoSpacing"/>
+      </w:pPr>
+      <w:r>
+        <w:t>Oba silniki mają swoje zalety, jadnek należy używać ich w odpowiednich sytuacjach.</w:t>
+      </w:r>
+    </w:p>
+    <w:p>
+      <w:pPr>
+        <w:pStyle w:val="NoSpacing"/>
+      </w:pPr>
+    </w:p>
+    <w:p>
+      <w:pPr>
+        <w:pStyle w:val="NoSpacing"/>
+      </w:pPr>
+      <w:r>
+        <w:t xml:space="preserve">Jeśli planujemy </w:t>
+      </w:r>
+      <w:r>
+        <w:t>stworzyć mniejszy tytuł na jedną platformę, cechujący się wysokiej jakości grafiką, Unreal Engine jest bardzo dobrym wyborem.</w:t>
+      </w:r>
+    </w:p>
+    <w:p>
+      <w:pPr>
+        <w:pStyle w:val="NoSpacing"/>
+      </w:pPr>
+    </w:p>
+    <w:p>
+      <w:pPr>
+        <w:pStyle w:val="NoSpacing"/>
+      </w:pPr>
+      <w:r>
+        <w:t>W przypadku w którym chcemy stworzyć grę na wiele platform, albo dopiero zaczynamy przygodę z tworzeniem gier, p</w:t>
+      </w:r>
+      <w:r>
+        <w:t>rzystępnośc interfejsu</w:t>
+      </w:r>
+      <w:r>
+        <w:t xml:space="preserve"> Unity</w:t>
       </w:r>
       <w:bookmarkStart w:id="0" w:name="_GoBack"/>
       <w:bookmarkEnd w:id="0"/>
       <w:r>
-        <w:t xml:space="preserve"> </w:t>
-      </w:r>
-      <w:r>
-        <w:t>Unity Script</w:t>
-      </w:r>
-      <w:r>
-        <w:t xml:space="preserve">. </w:t>
-      </w:r>
-      <w:r>
-        <w:t>Pozwala to nie tylko elastyczność w wyborze. Same języki ułatwiają optymalizację gry, pozwalając na znaczące zmniejszenie wymagań systemowych.</w:t>
-      </w:r>
-    </w:p>
-    <w:p>
-      <w:pPr>
-        <w:pStyle w:val="NoSpacing"/>
-      </w:pPr>
-    </w:p>
-    <w:p>
-      <w:pPr>
-        <w:pStyle w:val="NoSpacing"/>
-      </w:pPr>
-      <w:r>
-        <w:t>Unreal Engine korzysta wyłącznie z języka C++. Mimo, że sam język</w:t>
-      </w:r>
-      <w:r>
-        <w:t xml:space="preserve"> jest łatwy do optymalizacji, by go używać potrzebny jest zewnętrzny edytor. Wyjściowym sposobem tworzenia kodu jest Blueprint, który nie zapewnia bezpośredniego dostępu do kodu. Mimo, że upraszcza to proces tworzenia </w:t>
-      </w:r>
-      <w:r>
-        <w:t>gry dla bardziej</w:t>
-      </w:r>
-      <w:r>
-        <w:t xml:space="preserve"> doświadczonych</w:t>
-      </w:r>
-      <w:r>
-        <w:t xml:space="preserve"> developerów</w:t>
-      </w:r>
-      <w:r>
-        <w:t>, znacznie utrudnia to optymalizację gry.</w:t>
-      </w:r>
-    </w:p>
-    <w:p>
-      <w:pPr>
-        <w:pStyle w:val="NoSpacing"/>
-        <w:rPr>
-          <w:u w:val="single"/>
-        </w:rPr>
-      </w:pPr>
-    </w:p>
-    <w:p>
-      <w:pPr>
-        <w:pStyle w:val="NoSpacing"/>
-        <w:rPr>
-          <w:u w:val="single"/>
-        </w:rPr>
-      </w:pPr>
-      <w:r>
-        <w:rPr>
-          <w:u w:val="single"/>
-        </w:rPr>
-        <w:t>Podsumowanie</w:t>
-      </w:r>
-    </w:p>
-    <w:p>
-      <w:pPr>
-        <w:pStyle w:val="NoSpacing"/>
-        <w:rPr>
-          <w:u w:val="single"/>
-        </w:rPr>
-      </w:pPr>
-    </w:p>
-    <w:p>
-      <w:pPr>
-        <w:pStyle w:val="NoSpacing"/>
-      </w:pPr>
-      <w:r>
-        <w:t>Oba silniki mają swoje zalety, jadnek należy używać ich w odpowiednich sytuacjach.</w:t>
-      </w:r>
-    </w:p>
-    <w:p>
-      <w:pPr>
-        <w:pStyle w:val="NoSpacing"/>
-      </w:pPr>
-    </w:p>
-    <w:p>
-      <w:pPr>
-        <w:pStyle w:val="NoSpacing"/>
-      </w:pPr>
-      <w:r>
-        <w:t xml:space="preserve">Jeśli planujemy </w:t>
-      </w:r>
-      <w:r>
-        <w:t>stworzyć mniejszy tytuł na jedną platformę, cechujący się wysokiej jakości grafiką, Unreal Engine jest bardzo dobrym wyborem.</w:t>
-      </w:r>
-    </w:p>
-    <w:p>
-      <w:pPr>
-        <w:pStyle w:val="NoSpacing"/>
-      </w:pPr>
-    </w:p>
-    <w:p>
-      <w:pPr>
-        <w:pStyle w:val="NoSpacing"/>
-      </w:pPr>
-      <w:r>
-        <w:t>W przypadku w którym chcemy stworzyć grę na wiele platform, albo dopiero zaczynamy przygodę z tworzeniem gier, p</w:t>
-      </w:r>
-      <w:r>
-        <w:t>rzystępnośc interfejsu, oraz elastyczność w wyborze języka programowania znacząco ułatwią nam stworzenie naszej pierwszej gry</w:t>
+        <w:t>, oraz elastyczność w wyborze języka programowania znacząco ułatwią nam stworzenie naszej pierwszej gry</w:t>
       </w:r>
       <w:r>
         <w:t>.</w:t>

</xml_diff>